<commit_message>
ponovna izmena erwin dijagrama i dokumenta o bazi podataka
</commit_message>
<xml_diff>
--- a/faza4/Specifikacija baze podataka.docx
+++ b/faza4/Specifikacija baze podataka.docx
@@ -4717,25 +4717,18 @@
       </w:r>
       <w:proofErr w:type="spellEnd"/>
       <w:r>
+        <w:t xml:space="preserve"> i </w:t>
+      </w:r>
+      <w:proofErr w:type="spellStart"/>
+      <w:r>
+        <w:t>šema</w:t>
+      </w:r>
+      <w:proofErr w:type="spellEnd"/>
+      <w:r>
         <w:t xml:space="preserve"> </w:t>
       </w:r>
       <w:proofErr w:type="spellStart"/>
-      <w:r>
-        <w:t>i</w:t>
-      </w:r>
-      <w:proofErr w:type="spellEnd"/>
-      <w:r>
-        <w:t xml:space="preserve"> </w:t>
-      </w:r>
-      <w:proofErr w:type="spellStart"/>
-      <w:r>
-        <w:t>šema</w:t>
-      </w:r>
-      <w:proofErr w:type="spellEnd"/>
-      <w:r>
-        <w:t xml:space="preserve"> </w:t>
-      </w:r>
-      <w:proofErr w:type="spellStart"/>
+      <w:proofErr w:type="gramStart"/>
       <w:r>
         <w:t>baze</w:t>
       </w:r>
@@ -4743,6 +4736,7 @@
       <w:r>
         <w:t>;</w:t>
       </w:r>
+      <w:proofErr w:type="gramEnd"/>
     </w:p>
     <w:p>
       <w:pPr>
@@ -4791,6 +4785,7 @@
         <w:t xml:space="preserve"> </w:t>
       </w:r>
       <w:proofErr w:type="spellStart"/>
+      <w:proofErr w:type="gramStart"/>
       <w:r>
         <w:t>tabela</w:t>
       </w:r>
@@ -4798,6 +4793,7 @@
       <w:r>
         <w:t>;</w:t>
       </w:r>
+      <w:proofErr w:type="gramEnd"/>
     </w:p>
     <w:p>
       <w:pPr>
@@ -5168,18 +5164,10 @@
     </w:p>
     <w:p>
       <w:r>
-        <w:rPr>
-          <w:noProof/>
-          <w14:textOutline w14:w="0" w14:cap="rnd" w14:cmpd="sng" w14:algn="ctr">
-            <w14:noFill/>
-            <w14:prstDash w14:val="solid"/>
-            <w14:bevel/>
-          </w14:textOutline>
-        </w:rPr>
         <w:drawing>
-          <wp:inline distT="0" distB="0" distL="0" distR="0" wp14:anchorId="30B084B0" wp14:editId="2F37C303">
-            <wp:extent cx="5387807" cy="3848433"/>
-            <wp:effectExtent l="0" t="0" r="3810" b="0"/>
+          <wp:inline distT="0" distB="0" distL="0" distR="0" wp14:anchorId="0305CC59" wp14:editId="107D1CF8">
+            <wp:extent cx="5311600" cy="3825572"/>
+            <wp:effectExtent l="0" t="0" r="3810" b="3810"/>
             <wp:docPr id="1" name="Picture 1" descr="Diagram&#10;&#10;Description automatically generated"/>
             <wp:cNvGraphicFramePr>
               <a:graphicFrameLocks xmlns:a="http://schemas.openxmlformats.org/drawingml/2006/main" noChangeAspect="1"/>
@@ -5192,13 +5180,7 @@
                     <pic:cNvPicPr/>
                   </pic:nvPicPr>
                   <pic:blipFill>
-                    <a:blip r:embed="rId8">
-                      <a:extLst>
-                        <a:ext uri="{28A0092B-C50C-407E-A947-70E740481C1C}">
-                          <a14:useLocalDpi xmlns:a14="http://schemas.microsoft.com/office/drawing/2010/main" val="0"/>
-                        </a:ext>
-                      </a:extLst>
-                    </a:blip>
+                    <a:blip r:embed="rId8"/>
                     <a:stretch>
                       <a:fillRect/>
                     </a:stretch>
@@ -5206,7 +5188,7 @@
                   <pic:spPr>
                     <a:xfrm>
                       <a:off x="0" y="0"/>
-                      <a:ext cx="5387807" cy="3848433"/>
+                      <a:ext cx="5311600" cy="3825572"/>
                     </a:xfrm>
                     <a:prstGeom prst="rect">
                       <a:avLst/>
@@ -5443,6 +5425,20 @@
         <w:rPr>
           <w:rFonts w:eastAsia="Arial Unicode MS"/>
         </w:rPr>
+        <w:t xml:space="preserve">, </w:t>
+      </w:r>
+      <w:proofErr w:type="spellStart"/>
+      <w:r>
+        <w:rPr>
+          <w:rFonts w:eastAsia="Arial Unicode MS"/>
+        </w:rPr>
+        <w:t>AveragePrice</w:t>
+      </w:r>
+      <w:proofErr w:type="spellEnd"/>
+      <w:r>
+        <w:rPr>
+          <w:rFonts w:eastAsia="Arial Unicode MS"/>
+        </w:rPr>
         <w:t>)</w:t>
       </w:r>
     </w:p>
@@ -5768,6 +5764,7 @@
         <w:t>STEPS(</w:t>
       </w:r>
       <w:proofErr w:type="spellStart"/>
+      <w:proofErr w:type="gramStart"/>
       <w:r>
         <w:rPr>
           <w:rFonts w:eastAsia="Arial Unicode MS"/>
@@ -5775,6 +5772,7 @@
         </w:rPr>
         <w:t>IdCocktail,Id</w:t>
       </w:r>
+      <w:proofErr w:type="gramEnd"/>
       <w:r>
         <w:rPr>
           <w:rFonts w:eastAsia="Arial Unicode MS"/>
@@ -6421,9 +6419,11 @@
             <w:pPr>
               <w:jc w:val="center"/>
             </w:pPr>
+            <w:proofErr w:type="gramStart"/>
             <w:r>
               <w:t>varchar(</w:t>
             </w:r>
+            <w:proofErr w:type="gramEnd"/>
             <w:r>
               <w:t>45</w:t>
             </w:r>
@@ -6530,8 +6530,13 @@
             <w:pPr>
               <w:jc w:val="center"/>
             </w:pPr>
-            <w:r>
-              <w:t>varchar(45)</w:t>
+            <w:proofErr w:type="gramStart"/>
+            <w:r>
+              <w:t>varchar(</w:t>
+            </w:r>
+            <w:proofErr w:type="gramEnd"/>
+            <w:r>
+              <w:t>45)</w:t>
             </w:r>
           </w:p>
         </w:tc>
@@ -6633,8 +6638,13 @@
             <w:pPr>
               <w:jc w:val="center"/>
             </w:pPr>
-            <w:r>
-              <w:t>varchar(45)</w:t>
+            <w:proofErr w:type="gramStart"/>
+            <w:r>
+              <w:t>varchar(</w:t>
+            </w:r>
+            <w:proofErr w:type="gramEnd"/>
+            <w:r>
+              <w:t>45)</w:t>
             </w:r>
           </w:p>
         </w:tc>
@@ -6736,8 +6746,13 @@
             <w:pPr>
               <w:jc w:val="center"/>
             </w:pPr>
-            <w:r>
-              <w:t>varchar(45)</w:t>
+            <w:proofErr w:type="gramStart"/>
+            <w:r>
+              <w:t>varchar(</w:t>
+            </w:r>
+            <w:proofErr w:type="gramEnd"/>
+            <w:r>
+              <w:t>45)</w:t>
             </w:r>
           </w:p>
         </w:tc>
@@ -6839,8 +6854,13 @@
             <w:pPr>
               <w:jc w:val="center"/>
             </w:pPr>
-            <w:r>
-              <w:t>varchar(45)</w:t>
+            <w:proofErr w:type="gramStart"/>
+            <w:r>
+              <w:t>varchar(</w:t>
+            </w:r>
+            <w:proofErr w:type="gramEnd"/>
+            <w:r>
+              <w:t>45)</w:t>
             </w:r>
           </w:p>
         </w:tc>
@@ -7047,9 +7067,11 @@
             <w:pPr>
               <w:jc w:val="center"/>
             </w:pPr>
+            <w:proofErr w:type="gramStart"/>
             <w:r>
               <w:t>varchar(</w:t>
             </w:r>
+            <w:proofErr w:type="gramEnd"/>
             <w:r>
               <w:t>1</w:t>
             </w:r>
@@ -8322,6 +8344,14 @@
           <w:i/>
           <w:iCs/>
         </w:rPr>
+        <w:t xml:space="preserve"> </w:t>
+      </w:r>
+      <w:r>
+        <w:rPr>
+          <w:rFonts w:eastAsia="Arial Unicode MS"/>
+          <w:i/>
+          <w:iCs/>
+        </w:rPr>
         <w:t>FRUIT, OTHER</w:t>
       </w:r>
       <w:r>
@@ -8345,13 +8375,13 @@
         <w:tblLook w:val="04A0" w:firstRow="1" w:lastRow="0" w:firstColumn="1" w:lastColumn="0" w:noHBand="0" w:noVBand="1"/>
       </w:tblPr>
       <w:tblGrid>
-        <w:gridCol w:w="1557"/>
-        <w:gridCol w:w="1595"/>
-        <w:gridCol w:w="875"/>
-        <w:gridCol w:w="871"/>
+        <w:gridCol w:w="1568"/>
+        <w:gridCol w:w="1593"/>
+        <w:gridCol w:w="872"/>
+        <w:gridCol w:w="868"/>
         <w:gridCol w:w="1028"/>
-        <w:gridCol w:w="810"/>
-        <w:gridCol w:w="1894"/>
+        <w:gridCol w:w="808"/>
+        <w:gridCol w:w="1893"/>
       </w:tblGrid>
       <w:tr>
         <w:trPr>
@@ -8779,9 +8809,11 @@
             <w:pPr>
               <w:jc w:val="center"/>
             </w:pPr>
+            <w:proofErr w:type="gramStart"/>
             <w:r>
               <w:t>varchar(</w:t>
             </w:r>
+            <w:proofErr w:type="gramEnd"/>
             <w:r>
               <w:t>45</w:t>
             </w:r>
@@ -8888,8 +8920,118 @@
             <w:pPr>
               <w:jc w:val="center"/>
             </w:pPr>
-            <w:r>
-              <w:t>varchar(45)</w:t>
+            <w:proofErr w:type="gramStart"/>
+            <w:r>
+              <w:t>varchar(</w:t>
+            </w:r>
+            <w:proofErr w:type="gramEnd"/>
+            <w:r>
+              <w:t>45)</w:t>
+            </w:r>
+          </w:p>
+        </w:tc>
+        <w:tc>
+          <w:tcPr>
+            <w:tcW w:w="904" w:type="dxa"/>
+            <w:vAlign w:val="center"/>
+          </w:tcPr>
+          <w:p>
+            <w:pPr>
+              <w:jc w:val="center"/>
+            </w:pPr>
+            <w:r>
+              <w:t>No</w:t>
+            </w:r>
+          </w:p>
+        </w:tc>
+        <w:tc>
+          <w:tcPr>
+            <w:tcW w:w="904" w:type="dxa"/>
+            <w:vAlign w:val="center"/>
+          </w:tcPr>
+          <w:p>
+            <w:pPr>
+              <w:jc w:val="center"/>
+            </w:pPr>
+            <w:r>
+              <w:t>No</w:t>
+            </w:r>
+          </w:p>
+        </w:tc>
+        <w:tc>
+          <w:tcPr>
+            <w:tcW w:w="1035" w:type="dxa"/>
+            <w:vAlign w:val="center"/>
+          </w:tcPr>
+          <w:p>
+            <w:pPr>
+              <w:jc w:val="center"/>
+            </w:pPr>
+            <w:r>
+              <w:t>No</w:t>
+            </w:r>
+          </w:p>
+        </w:tc>
+        <w:tc>
+          <w:tcPr>
+            <w:tcW w:w="830" w:type="dxa"/>
+            <w:vAlign w:val="center"/>
+          </w:tcPr>
+          <w:p>
+            <w:pPr>
+              <w:jc w:val="center"/>
+            </w:pPr>
+            <w:r>
+              <w:t>Yes</w:t>
+            </w:r>
+          </w:p>
+        </w:tc>
+        <w:tc>
+          <w:tcPr>
+            <w:tcW w:w="1908" w:type="dxa"/>
+            <w:vAlign w:val="center"/>
+          </w:tcPr>
+          <w:p>
+            <w:pPr>
+              <w:jc w:val="center"/>
+            </w:pPr>
+            <w:r>
+              <w:t>No</w:t>
+            </w:r>
+          </w:p>
+        </w:tc>
+      </w:tr>
+      <w:tr>
+        <w:trPr>
+          <w:trHeight w:val="454"/>
+        </w:trPr>
+        <w:tc>
+          <w:tcPr>
+            <w:tcW w:w="1572" w:type="dxa"/>
+            <w:vAlign w:val="center"/>
+          </w:tcPr>
+          <w:p>
+            <w:pPr>
+              <w:jc w:val="center"/>
+            </w:pPr>
+            <w:proofErr w:type="spellStart"/>
+            <w:r>
+              <w:t>AveragePrice</w:t>
+            </w:r>
+            <w:proofErr w:type="spellEnd"/>
+          </w:p>
+        </w:tc>
+        <w:tc>
+          <w:tcPr>
+            <w:tcW w:w="1622" w:type="dxa"/>
+            <w:vAlign w:val="center"/>
+          </w:tcPr>
+          <w:p>
+            <w:pPr>
+              <w:jc w:val="center"/>
+            </w:pPr>
+            <w:r>
+              <w:t>float</w:t>
             </w:r>
           </w:p>
         </w:tc>
@@ -9876,9 +10018,11 @@
             <w:pPr>
               <w:jc w:val="center"/>
             </w:pPr>
+            <w:proofErr w:type="gramStart"/>
             <w:r>
               <w:t>varchar(</w:t>
             </w:r>
+            <w:proofErr w:type="gramEnd"/>
             <w:r>
               <w:t>45</w:t>
             </w:r>
@@ -10090,9 +10234,11 @@
             <w:pPr>
               <w:jc w:val="center"/>
             </w:pPr>
+            <w:proofErr w:type="gramStart"/>
             <w:r>
               <w:t>varchar(</w:t>
             </w:r>
+            <w:proofErr w:type="gramEnd"/>
             <w:r>
               <w:t>300</w:t>
             </w:r>
@@ -10199,8 +10345,13 @@
             <w:pPr>
               <w:jc w:val="center"/>
             </w:pPr>
-            <w:r>
-              <w:t>varchar(45)</w:t>
+            <w:proofErr w:type="gramStart"/>
+            <w:r>
+              <w:t>varchar(</w:t>
+            </w:r>
+            <w:proofErr w:type="gramEnd"/>
+            <w:r>
+              <w:t>45)</w:t>
             </w:r>
           </w:p>
         </w:tc>
@@ -10615,9 +10766,11 @@
             <w:pPr>
               <w:jc w:val="center"/>
             </w:pPr>
+            <w:proofErr w:type="gramStart"/>
             <w:r>
               <w:t>varchar(</w:t>
             </w:r>
+            <w:proofErr w:type="gramEnd"/>
             <w:r>
               <w:t>10000)</w:t>
             </w:r>
@@ -13973,13 +14126,7 @@
         <w:rPr>
           <w:rFonts w:eastAsia="Arial Unicode MS"/>
         </w:rPr>
-        <w:t xml:space="preserve"> </w:t>
-      </w:r>
-      <w:r>
-        <w:rPr>
-          <w:rFonts w:eastAsia="Arial Unicode MS"/>
-        </w:rPr>
-        <w:t xml:space="preserve">o </w:t>
+        <w:t xml:space="preserve"> o </w:t>
       </w:r>
       <w:proofErr w:type="spellStart"/>
       <w:r>
@@ -14614,8 +14761,13 @@
             <w:pPr>
               <w:jc w:val="center"/>
             </w:pPr>
-            <w:r>
-              <w:t>varchar(1000)</w:t>
+            <w:proofErr w:type="gramStart"/>
+            <w:r>
+              <w:t>varchar(</w:t>
+            </w:r>
+            <w:proofErr w:type="gramEnd"/>
+            <w:r>
+              <w:t>1000)</w:t>
             </w:r>
           </w:p>
         </w:tc>

</xml_diff>